<commit_message>
Changed the title pages of the reports
</commit_message>
<xml_diff>
--- a/labs/Reports/Лабораторная работа №1.docx
+++ b/labs/Reports/Лабораторная работа №1.docx
@@ -2,20 +2,6 @@
 <file path=word/document.xml><?xml version="1.0" encoding="utf-8"?>
 <w:document xmlns:ve="http://schemas.openxmlformats.org/markup-compatibility/2006" xmlns:o="urn:schemas-microsoft-com:office:office" xmlns:r="http://schemas.openxmlformats.org/officeDocument/2006/relationships" xmlns:m="http://schemas.openxmlformats.org/officeDocument/2006/math" xmlns:v="urn:schemas-microsoft-com:vml" xmlns:wp="http://schemas.openxmlformats.org/drawingml/2006/wordprocessingDrawing" xmlns:w10="urn:schemas-microsoft-com:office:word" xmlns:w="http://schemas.openxmlformats.org/wordprocessingml/2006/main" xmlns:wne="http://schemas.microsoft.com/office/word/2006/wordml">
   <w:body>
-    <w:p>
-      <w:pPr>
-        <w:spacing w:after="0"/>
-        <w:ind w:firstLine="0"/>
-        <w:jc w:val="center"/>
-        <w:rPr>
-          <w:rFonts w:eastAsia="Times New Roman"/>
-          <w:sz w:val="32"/>
-          <w:szCs w:val="24"/>
-          <w:lang w:val="en-US"/>
-        </w:rPr>
-      </w:pPr>
-      <w:bookmarkStart w:id="0" w:name="_Toc432021100"/>
-    </w:p>
     <w:p>
       <w:pPr>
         <w:spacing w:after="0"/>
@@ -27,6 +13,7 @@
           <w:szCs w:val="24"/>
         </w:rPr>
       </w:pPr>
+      <w:bookmarkStart w:id="0" w:name="_Toc432021100"/>
       <w:r>
         <w:rPr>
           <w:rFonts w:eastAsia="Times New Roman"/>
@@ -39,7 +26,7 @@
           <wp:inline distT="0" distB="0" distL="0" distR="0">
             <wp:extent cx="542925" cy="542925"/>
             <wp:effectExtent l="0" t="0" r="9525" b="9525"/>
-            <wp:docPr id="1" name="Рисунок 9"/>
+            <wp:docPr id="4" name="Рисунок 9"/>
             <wp:cNvGraphicFramePr>
               <a:graphicFrameLocks xmlns:a="http://schemas.openxmlformats.org/drawingml/2006/main" noChangeAspect="1"/>
             </wp:cNvGraphicFramePr>
@@ -116,18 +103,12 @@
         <w:autoSpaceDE w:val="0"/>
         <w:autoSpaceDN w:val="0"/>
         <w:adjustRightInd w:val="0"/>
-        <w:spacing w:after="0" w:line="274" w:lineRule="exact"/>
+        <w:spacing w:before="240" w:after="0" w:line="274" w:lineRule="exact"/>
         <w:ind w:right="-1" w:firstLine="0"/>
         <w:jc w:val="center"/>
-        <w:rPr>
-          <w:szCs w:val="28"/>
-        </w:rPr>
       </w:pPr>
       <w:r>
-        <w:rPr>
-          <w:szCs w:val="28"/>
-        </w:rPr>
-        <w:t>Федеральное государственное бюджетное образовательное учреждение</w:t>
+        <w:t xml:space="preserve">Федеральное государственное бюджетное образовательное учреждение высшего образования </w:t>
       </w:r>
     </w:p>
     <w:p>
@@ -138,7 +119,7 @@
         <w:autoSpaceDE w:val="0"/>
         <w:autoSpaceDN w:val="0"/>
         <w:adjustRightInd w:val="0"/>
-        <w:spacing w:after="0" w:line="274" w:lineRule="exact"/>
+        <w:spacing w:before="240" w:after="0" w:line="274" w:lineRule="exact"/>
         <w:ind w:right="-1" w:firstLine="0"/>
         <w:jc w:val="center"/>
         <w:rPr>
@@ -149,51 +130,19 @@
         <w:rPr>
           <w:szCs w:val="28"/>
         </w:rPr>
-        <w:t>высшего профессионального образования</w:t>
-      </w:r>
-    </w:p>
-    <w:p>
-      <w:pPr>
-        <w:keepNext/>
-        <w:widowControl w:val="0"/>
-        <w:shd w:val="clear" w:color="auto" w:fill="FFFFFF"/>
-        <w:autoSpaceDE w:val="0"/>
-        <w:autoSpaceDN w:val="0"/>
-        <w:adjustRightInd w:val="0"/>
-        <w:spacing w:after="0" w:line="274" w:lineRule="exact"/>
-        <w:ind w:right="-1" w:firstLine="0"/>
-        <w:jc w:val="center"/>
+        <w:t xml:space="preserve">"Московский </w:t>
+      </w:r>
+      <w:r>
         <w:rPr>
           <w:szCs w:val="28"/>
         </w:rPr>
-      </w:pPr>
+        <w:t>технологический университет</w:t>
+      </w:r>
       <w:r>
         <w:rPr>
           <w:szCs w:val="28"/>
         </w:rPr>
-        <w:t>"Московский государственный технический университет информационных технологий, радиотехники и</w:t>
-      </w:r>
-    </w:p>
-    <w:p>
-      <w:pPr>
-        <w:keepNext/>
-        <w:widowControl w:val="0"/>
-        <w:shd w:val="clear" w:color="auto" w:fill="FFFFFF"/>
-        <w:autoSpaceDE w:val="0"/>
-        <w:autoSpaceDN w:val="0"/>
-        <w:adjustRightInd w:val="0"/>
-        <w:spacing w:after="0" w:line="274" w:lineRule="exact"/>
-        <w:ind w:right="-1" w:firstLine="0"/>
-        <w:jc w:val="center"/>
-        <w:rPr>
-          <w:szCs w:val="28"/>
-        </w:rPr>
-      </w:pPr>
-      <w:r>
-        <w:rPr>
-          <w:szCs w:val="28"/>
-        </w:rPr>
-        <w:t>электроники"</w:t>
+        <w:t>"</w:t>
       </w:r>
     </w:p>
     <w:p>
@@ -404,6 +353,20 @@
         </w:rPr>
         <w:t>»</w:t>
       </w:r>
+    </w:p>
+    <w:p>
+      <w:pPr>
+        <w:tabs>
+          <w:tab w:val="left" w:pos="6237"/>
+        </w:tabs>
+        <w:spacing w:after="0"/>
+        <w:ind w:firstLine="0"/>
+        <w:rPr>
+          <w:rFonts w:eastAsia="Times New Roman"/>
+          <w:sz w:val="32"/>
+          <w:szCs w:val="24"/>
+        </w:rPr>
+      </w:pPr>
     </w:p>
     <w:p>
       <w:pPr>
@@ -577,6 +540,19 @@
         </w:rPr>
         <w:t xml:space="preserve">   </w:t>
       </w:r>
+    </w:p>
+    <w:p>
+      <w:pPr>
+        <w:widowControl w:val="0"/>
+        <w:spacing w:after="0" w:line="240" w:lineRule="auto"/>
+        <w:ind w:left="360" w:firstLine="0"/>
+        <w:jc w:val="center"/>
+        <w:rPr>
+          <w:rFonts w:eastAsia="Times New Roman"/>
+          <w:sz w:val="32"/>
+          <w:szCs w:val="24"/>
+        </w:rPr>
+      </w:pPr>
     </w:p>
     <w:p>
       <w:pPr>
@@ -11073,7 +11049,7 @@
 </file>
 
 <file path=customXml/itemProps1.xml><?xml version="1.0" encoding="utf-8"?>
-<ds:datastoreItem xmlns:ds="http://schemas.openxmlformats.org/officeDocument/2006/customXml" ds:itemID="{2258191B-609B-4EA8-863F-4B4149C6F093}">
+<ds:datastoreItem xmlns:ds="http://schemas.openxmlformats.org/officeDocument/2006/customXml" ds:itemID="{25850268-AFB5-4746-8B19-BF525519838D}">
   <ds:schemaRefs>
     <ds:schemaRef ds:uri="http://schemas.openxmlformats.org/officeDocument/2006/bibliography"/>
   </ds:schemaRefs>

</xml_diff>